<commit_message>
Últimas modificaciones pertinentes y archivo 'AVISOIMPORTANTE'
</commit_message>
<xml_diff>
--- a/reports/Call 2/Student #3/C2/S03.docx
+++ b/reports/Call 2/Student #3/C2/S03.docx
@@ -528,33 +528,8 @@
                     <w:rFonts w:asciiTheme="majorHAnsi" w:hAnsiTheme="majorHAnsi" w:cstheme="majorHAnsi"/>
                     <w:lang w:val="es-ES"/>
                   </w:rPr>
-                  <w:t xml:space="preserve">, </w:t>
+                  <w:t>, project manager, tester</w:t>
                 </w:r>
-                <w:proofErr w:type="spellStart"/>
-                <w:r>
-                  <w:rPr>
-                    <w:rFonts w:asciiTheme="majorHAnsi" w:hAnsiTheme="majorHAnsi" w:cstheme="majorHAnsi"/>
-                    <w:lang w:val="es-ES"/>
-                  </w:rPr>
-                  <w:t>project</w:t>
-                </w:r>
-                <w:proofErr w:type="spellEnd"/>
-                <w:r>
-                  <w:rPr>
-                    <w:rFonts w:asciiTheme="majorHAnsi" w:hAnsiTheme="majorHAnsi" w:cstheme="majorHAnsi"/>
-                    <w:lang w:val="es-ES"/>
-                  </w:rPr>
-                  <w:t xml:space="preserve"> manager, </w:t>
-                </w:r>
-                <w:proofErr w:type="spellStart"/>
-                <w:r>
-                  <w:rPr>
-                    <w:rFonts w:asciiTheme="majorHAnsi" w:hAnsiTheme="majorHAnsi" w:cstheme="majorHAnsi"/>
-                    <w:lang w:val="es-ES"/>
-                  </w:rPr>
-                  <w:t>tester</w:t>
-                </w:r>
-                <w:proofErr w:type="spellEnd"/>
                 <w:r>
                   <w:rPr>
                     <w:rFonts w:asciiTheme="majorHAnsi" w:hAnsiTheme="majorHAnsi" w:cstheme="majorHAnsi"/>
@@ -997,15 +972,7 @@
         </w:rPr>
       </w:pPr>
       <w:r>
-        <w:t xml:space="preserve">Provide a link to your planning dashboard in GitHub to review the tasks, their </w:t>
-      </w:r>
-      <w:proofErr w:type="gramStart"/>
-      <w:r>
-        <w:t>current status</w:t>
-      </w:r>
-      <w:proofErr w:type="gramEnd"/>
-      <w:r>
-        <w:t>, and your schedule</w:t>
+        <w:t>Provide a link to your planning dashboard in GitHub to review the tasks, their current status, and your schedule</w:t>
       </w:r>
       <w:r>
         <w:t xml:space="preserve">.  </w:t>
@@ -1399,14 +1366,12 @@
       <w:r>
         <w:t xml:space="preserve"> of the last update (in the past), the </w:t>
       </w:r>
-      <w:proofErr w:type="gramStart"/>
       <w:r>
         <w:rPr>
           <w:b/>
         </w:rPr>
         <w:t>current status</w:t>
       </w:r>
-      <w:proofErr w:type="gramEnd"/>
       <w:r>
         <w:t xml:space="preserve"> of the assignment ("CONFIRMED", "PENDING", or "CANCELLED"), and some </w:t>
       </w:r>
@@ -1716,25 +1681,21 @@
       <w:r>
         <w:t>accounts with credentials “</w:t>
       </w:r>
-      <w:proofErr w:type="spellStart"/>
       <w:r>
         <w:rPr>
           <w:b/>
         </w:rPr>
         <w:t>memberX</w:t>
       </w:r>
-      <w:proofErr w:type="spellEnd"/>
       <w:r>
         <w:t>/</w:t>
       </w:r>
-      <w:proofErr w:type="spellStart"/>
       <w:r>
         <w:rPr>
           <w:b/>
         </w:rPr>
         <w:t>memberX</w:t>
       </w:r>
-      <w:proofErr w:type="spellEnd"/>
       <w:r>
         <w:t xml:space="preserve">” </w:t>
       </w:r>
@@ -1856,15 +1817,7 @@
         </w:rPr>
       </w:pPr>
       <w:r>
-        <w:t xml:space="preserve">Provide a link to your planning dashboard in GitHub to review the tasks, their </w:t>
-      </w:r>
-      <w:proofErr w:type="gramStart"/>
-      <w:r>
-        <w:t>current status</w:t>
-      </w:r>
-      <w:proofErr w:type="gramEnd"/>
-      <w:r>
-        <w:t>, and your schedule</w:t>
+        <w:t>Provide a link to your planning dashboard in GitHub to review the tasks, their current status, and your schedule</w:t>
       </w:r>
       <w:r>
         <w:t xml:space="preserve">.  </w:t>
@@ -2128,15 +2081,7 @@
         <w:t xml:space="preserve">. </w:t>
       </w:r>
       <w:r>
-        <w:t xml:space="preserve"> Flight assignments can be updated or deleted </w:t>
-      </w:r>
-      <w:proofErr w:type="gramStart"/>
-      <w:r>
-        <w:t>as long as</w:t>
-      </w:r>
-      <w:proofErr w:type="gramEnd"/>
-      <w:r>
-        <w:t xml:space="preserve"> they have not been published</w:t>
+        <w:t xml:space="preserve"> Flight assignments can be updated or deleted as long as they have not been published</w:t>
       </w:r>
       <w:r>
         <w:t>.</w:t>
@@ -2195,35 +2140,7 @@
         <w:rPr>
           <w:lang w:val="es-ES"/>
         </w:rPr>
-        <w:t xml:space="preserve">Creo un </w:t>
-      </w:r>
-      <w:proofErr w:type="spellStart"/>
-      <w:r>
-        <w:rPr>
-          <w:lang w:val="es-ES"/>
-        </w:rPr>
-        <w:t>flight</w:t>
-      </w:r>
-      <w:proofErr w:type="spellEnd"/>
-      <w:r>
-        <w:rPr>
-          <w:lang w:val="es-ES"/>
-        </w:rPr>
-        <w:t xml:space="preserve"> </w:t>
-      </w:r>
-      <w:proofErr w:type="spellStart"/>
-      <w:r>
-        <w:rPr>
-          <w:lang w:val="es-ES"/>
-        </w:rPr>
-        <w:t>assignment</w:t>
-      </w:r>
-      <w:proofErr w:type="spellEnd"/>
-      <w:r>
-        <w:rPr>
-          <w:lang w:val="es-ES"/>
-        </w:rPr>
-        <w:t xml:space="preserve"> con </w:t>
+        <w:t xml:space="preserve">Creo un flight assignment con </w:t>
       </w:r>
       <w:r>
         <w:rPr>
@@ -2311,58 +2228,35 @@
           <w:lang w:val="es-ES"/>
         </w:rPr>
         <w:lastRenderedPageBreak/>
-        <w:t xml:space="preserve">Este fallo debe estar producido por el </w:t>
-      </w:r>
-      <w:proofErr w:type="spellStart"/>
+        <w:t>Este fallo debe estar producido por el framework, ya que tiene definido readonly a false y es casi idéntico (tan solo cambiando las propiedades de la entidad) del realizado para la otra actividad de edición de Activity Log, que no tiene el mismo fallo</w:t>
+      </w:r>
       <w:r>
         <w:rPr>
           <w:lang w:val="es-ES"/>
         </w:rPr>
-        <w:t>framework</w:t>
-      </w:r>
-      <w:proofErr w:type="spellEnd"/>
-      <w:r>
+        <w:t>.</w:t>
+      </w:r>
+    </w:p>
+    <w:p>
+      <w:pPr>
         <w:rPr>
           <w:lang w:val="es-ES"/>
         </w:rPr>
-        <w:t xml:space="preserve">, ya que tiene definido </w:t>
-      </w:r>
-      <w:proofErr w:type="spellStart"/>
-      <w:r>
+      </w:pPr>
+    </w:p>
+    <w:p>
+      <w:pPr>
+        <w:pStyle w:val="Comment-Student"/>
         <w:rPr>
           <w:lang w:val="es-ES"/>
         </w:rPr>
-        <w:t>readonly</w:t>
-      </w:r>
-      <w:proofErr w:type="spellEnd"/>
+      </w:pPr>
       <w:r>
         <w:rPr>
           <w:lang w:val="es-ES"/>
         </w:rPr>
-        <w:t xml:space="preserve"> a false y es casi idéntico (tan solo cambiando las propiedades de la entidad) del realizado para la otra actividad de edición de </w:t>
-      </w:r>
-      <w:proofErr w:type="spellStart"/>
-      <w:r>
-        <w:rPr>
-          <w:lang w:val="es-ES"/>
-        </w:rPr>
-        <w:t>Activity</w:t>
-      </w:r>
-      <w:proofErr w:type="spellEnd"/>
-      <w:r>
-        <w:rPr>
-          <w:lang w:val="es-ES"/>
-        </w:rPr>
-        <w:t xml:space="preserve"> Log, que no tiene el mismo fallo. – Alba Ramos</w:t>
-      </w:r>
-    </w:p>
-    <w:p>
-      <w:pPr>
-        <w:pStyle w:val="Comment-Grader"/>
-        <w:rPr>
-          <w:lang w:val="es-ES"/>
-        </w:rPr>
-      </w:pPr>
+        <w:t>Para resolver este fallo, se ha tomado como referencia el comentario del profesor tras la revisión que menciona la botonera y se ha visto qué era lo que fallaba. La botonera tomaba en consideración dos condiciones donde una de ellas dependía de propiedades de la entidad ‘leg’. Lo que ocurría era que cuando no se seleccionaba una leg y el sistema intentaba calcular, por ejemplo, leg.isPublished() saltaba una excepción y no mostraba ningún botón, bloqueando el formulario. Para solucionar este problema se ha implementado una botonera que, si la leg es nula, no lo tiene en cuenta por lo que ya no se bloquea el formulario.</w:t>
+      </w:r>
     </w:p>
     <w:p>
       <w:pPr>
@@ -2544,15 +2438,7 @@
         </w:rPr>
       </w:pPr>
       <w:r>
-        <w:t xml:space="preserve">Provide a link to your planning dashboard in GitHub to review the tasks, their </w:t>
-      </w:r>
-      <w:proofErr w:type="gramStart"/>
-      <w:r>
-        <w:t>current status</w:t>
-      </w:r>
-      <w:proofErr w:type="gramEnd"/>
-      <w:r>
-        <w:t>, and your schedule</w:t>
+        <w:t>Provide a link to your planning dashboard in GitHub to review the tasks, their current status, and your schedule</w:t>
       </w:r>
       <w:r>
         <w:t xml:space="preserve">.  </w:t>
@@ -2772,15 +2658,7 @@
         </w:rPr>
       </w:pPr>
       <w:r>
-        <w:t xml:space="preserve">Provide a link to your planning dashboard in GitHub to review the tasks, their </w:t>
-      </w:r>
-      <w:proofErr w:type="gramStart"/>
-      <w:r>
-        <w:t>current status</w:t>
-      </w:r>
-      <w:proofErr w:type="gramEnd"/>
-      <w:r>
-        <w:t>, and your schedule</w:t>
+        <w:t>Provide a link to your planning dashboard in GitHub to review the tasks, their current status, and your schedule</w:t>
       </w:r>
       <w:r>
         <w:t xml:space="preserve">. </w:t>
@@ -7973,9 +7851,11 @@
     <w:rsid w:val="00250265"/>
     <w:rsid w:val="002C1814"/>
     <w:rsid w:val="00323A39"/>
+    <w:rsid w:val="00327F9D"/>
     <w:rsid w:val="00354637"/>
     <w:rsid w:val="00362E40"/>
     <w:rsid w:val="00367932"/>
+    <w:rsid w:val="00376563"/>
     <w:rsid w:val="003936CA"/>
     <w:rsid w:val="003B0252"/>
     <w:rsid w:val="004D2023"/>

</xml_diff>